<commit_message>
added few styling properties
</commit_message>
<xml_diff>
--- a/Learning/HTML Project concepts and theorical learning.docx
+++ b/Learning/HTML Project concepts and theorical learning.docx
@@ -1839,6 +1839,60 @@
           <w:lang w:val="en-US"/>
         </w:rPr>
       </w:pPr>
+    </w:p>
+    <w:p>
+      <w:pPr>
+        <w:rPr>
+          <w:lang w:val="en-US"/>
+        </w:rPr>
+      </w:pPr>
+      <w:r>
+        <w:rPr>
+          <w:lang w:val="en-US"/>
+        </w:rPr>
+        <w:t xml:space="preserve">In the body </w:t>
+      </w:r>
+      <w:proofErr w:type="spellStart"/>
+      <w:r>
+        <w:rPr>
+          <w:lang w:val="en-US"/>
+        </w:rPr>
+        <w:t>css</w:t>
+      </w:r>
+      <w:proofErr w:type="spellEnd"/>
+      <w:r>
+        <w:rPr>
+          <w:lang w:val="en-US"/>
+        </w:rPr>
+        <w:t xml:space="preserve"> </w:t>
+      </w:r>
+    </w:p>
+    <w:p>
+      <w:pPr>
+        <w:rPr>
+          <w:lang w:val="en-US"/>
+        </w:rPr>
+      </w:pPr>
+      <w:r>
+        <w:rPr>
+          <w:lang w:val="en-US"/>
+        </w:rPr>
+        <w:t>user-</w:t>
+      </w:r>
+      <w:proofErr w:type="gramStart"/>
+      <w:r>
+        <w:rPr>
+          <w:lang w:val="en-US"/>
+        </w:rPr>
+        <w:t>select :</w:t>
+      </w:r>
+      <w:proofErr w:type="gramEnd"/>
+      <w:r>
+        <w:rPr>
+          <w:lang w:val="en-US"/>
+        </w:rPr>
+        <w:t xml:space="preserve"> none    is used to avoid selecting text as the blue line comes accidently as if you selected a text but with this property the selection can be avoided.</w:t>
+      </w:r>
       <w:bookmarkStart w:id="0" w:name="_GoBack"/>
       <w:bookmarkEnd w:id="0"/>
     </w:p>

</xml_diff>

<commit_message>
Added JavaScript event listeners and basic calculator functionality
</commit_message>
<xml_diff>
--- a/Learning/HTML Project concepts and theorical learning.docx
+++ b/Learning/HTML Project concepts and theorical learning.docx
@@ -1893,8 +1893,1199 @@
         </w:rPr>
         <w:t xml:space="preserve"> none    is used to avoid selecting text as the blue line comes accidently as if you selected a text but with this property the selection can be avoided.</w:t>
       </w:r>
+    </w:p>
+    <w:p>
+      <w:pPr>
+        <w:rPr>
+          <w:lang w:val="en-US"/>
+        </w:rPr>
+      </w:pPr>
+    </w:p>
+    <w:p>
+      <w:pPr>
+        <w:rPr>
+          <w:lang w:val="en-US"/>
+        </w:rPr>
+      </w:pPr>
+      <w:proofErr w:type="spellStart"/>
+      <w:proofErr w:type="gramStart"/>
+      <w:r>
+        <w:rPr>
+          <w:lang w:val="en-US"/>
+        </w:rPr>
+        <w:t>Javascript</w:t>
+      </w:r>
+      <w:proofErr w:type="spellEnd"/>
+      <w:r>
+        <w:rPr>
+          <w:lang w:val="en-US"/>
+        </w:rPr>
+        <w:t xml:space="preserve"> :</w:t>
+      </w:r>
+      <w:proofErr w:type="gramEnd"/>
+      <w:r>
+        <w:rPr>
+          <w:lang w:val="en-US"/>
+        </w:rPr>
+        <w:br/>
+      </w:r>
+    </w:p>
+    <w:p>
+      <w:pPr>
+        <w:pStyle w:val="Heading3"/>
+      </w:pPr>
+      <w:r>
+        <w:rPr>
+          <w:rFonts w:ascii="Cambria" w:hAnsi="Cambria" w:cs="Cambria"/>
+        </w:rPr>
+        <w:t>🤔</w:t>
+      </w:r>
+      <w:r>
+        <w:t xml:space="preserve"> </w:t>
+      </w:r>
+      <w:proofErr w:type="gramStart"/>
+      <w:r>
+        <w:t>Why</w:t>
+      </w:r>
+      <w:proofErr w:type="gramEnd"/>
+      <w:r>
+        <w:t xml:space="preserve"> use </w:t>
+      </w:r>
+      <w:r>
+        <w:rPr>
+          <w:rStyle w:val="HTMLCode"/>
+          <w:rFonts w:eastAsiaTheme="majorEastAsia"/>
+        </w:rPr>
+        <w:t>let</w:t>
+      </w:r>
+      <w:r>
+        <w:t xml:space="preserve"> in your calculator project?</w:t>
+      </w:r>
+    </w:p>
+    <w:p>
+      <w:pPr>
+        <w:spacing w:before="100" w:beforeAutospacing="1" w:after="100" w:afterAutospacing="1"/>
+      </w:pPr>
+      <w:r>
+        <w:t>Because:</w:t>
+      </w:r>
+    </w:p>
+    <w:p>
+      <w:pPr>
+        <w:numPr>
+          <w:ilvl w:val="0"/>
+          <w:numId w:val="5"/>
+        </w:numPr>
+        <w:spacing w:before="100" w:beforeAutospacing="1" w:after="100" w:afterAutospacing="1" w:line="240" w:lineRule="auto"/>
+      </w:pPr>
+      <w:r>
+        <w:t xml:space="preserve">You need to </w:t>
+      </w:r>
+      <w:r>
+        <w:rPr>
+          <w:rStyle w:val="Strong"/>
+        </w:rPr>
+        <w:t>store a changing value</w:t>
+      </w:r>
+      <w:r>
+        <w:t xml:space="preserve"> (like updating the screen with each button click).</w:t>
+      </w:r>
+    </w:p>
+    <w:p>
+      <w:pPr>
+        <w:numPr>
+          <w:ilvl w:val="0"/>
+          <w:numId w:val="5"/>
+        </w:numPr>
+        <w:spacing w:before="100" w:beforeAutospacing="1" w:after="100" w:afterAutospacing="1" w:line="240" w:lineRule="auto"/>
+      </w:pPr>
+      <w:proofErr w:type="gramStart"/>
+      <w:r>
+        <w:rPr>
+          <w:rStyle w:val="HTMLCode"/>
+          <w:rFonts w:eastAsiaTheme="minorHAnsi"/>
+        </w:rPr>
+        <w:t>let</w:t>
+      </w:r>
+      <w:proofErr w:type="gramEnd"/>
+      <w:r>
+        <w:t xml:space="preserve"> allows </w:t>
+      </w:r>
+      <w:r>
+        <w:rPr>
+          <w:rStyle w:val="Strong"/>
+        </w:rPr>
+        <w:t>reassignment</w:t>
+      </w:r>
+      <w:r>
+        <w:t xml:space="preserve"> (just like </w:t>
+      </w:r>
+      <w:proofErr w:type="spellStart"/>
+      <w:r>
+        <w:rPr>
+          <w:rStyle w:val="HTMLCode"/>
+          <w:rFonts w:eastAsiaTheme="minorHAnsi"/>
+        </w:rPr>
+        <w:t>var</w:t>
+      </w:r>
+      <w:proofErr w:type="spellEnd"/>
+      <w:r>
+        <w:t xml:space="preserve">) but gives </w:t>
+      </w:r>
+      <w:r>
+        <w:rPr>
+          <w:rStyle w:val="Strong"/>
+        </w:rPr>
+        <w:t>better scoping</w:t>
+      </w:r>
+      <w:r>
+        <w:t>.</w:t>
+      </w:r>
+    </w:p>
+    <w:p>
+      <w:pPr>
+        <w:spacing w:before="100" w:beforeAutospacing="1" w:after="100" w:afterAutospacing="1" w:line="240" w:lineRule="auto"/>
+      </w:pPr>
+      <w:r>
+        <w:t xml:space="preserve">Watched a video of </w:t>
+      </w:r>
+      <w:proofErr w:type="spellStart"/>
+      <w:r>
+        <w:t>let</w:t>
+      </w:r>
+      <w:proofErr w:type="gramStart"/>
+      <w:r>
+        <w:t>,var,const</w:t>
+      </w:r>
+      <w:proofErr w:type="spellEnd"/>
+      <w:proofErr w:type="gramEnd"/>
+      <w:r>
+        <w:t xml:space="preserve"> </w:t>
+      </w:r>
+      <w:r>
+        <w:sym w:font="Wingdings" w:char="F0E0"/>
+      </w:r>
+      <w:r>
+        <w:t xml:space="preserve"> from </w:t>
+      </w:r>
+      <w:proofErr w:type="spellStart"/>
+      <w:r>
+        <w:t>youtube</w:t>
+      </w:r>
+      <w:proofErr w:type="spellEnd"/>
+      <w:r>
+        <w:t xml:space="preserve"> by</w:t>
+      </w:r>
+      <w:r>
+        <w:t xml:space="preserve"> Road Side coder</w:t>
+      </w:r>
+    </w:p>
+    <w:p>
+      <w:pPr>
+        <w:spacing w:before="100" w:beforeAutospacing="1" w:after="100" w:afterAutospacing="1" w:line="240" w:lineRule="auto"/>
+      </w:pPr>
+      <w:r>
+        <w:t xml:space="preserve">   </w:t>
+      </w:r>
+      <w:proofErr w:type="gramStart"/>
+      <w:r>
+        <w:t>let</w:t>
+      </w:r>
+      <w:proofErr w:type="gramEnd"/>
+      <w:r>
+        <w:t xml:space="preserve"> a = …</w:t>
+      </w:r>
+    </w:p>
+    <w:p>
+      <w:pPr>
+        <w:spacing w:before="100" w:beforeAutospacing="1" w:after="100" w:afterAutospacing="1" w:line="240" w:lineRule="auto"/>
+      </w:pPr>
+      <w:proofErr w:type="gramStart"/>
+      <w:r>
+        <w:t>now</w:t>
+      </w:r>
+      <w:proofErr w:type="gramEnd"/>
+      <w:r>
+        <w:t xml:space="preserve"> we will use ‘ </w:t>
+      </w:r>
+      <w:proofErr w:type="spellStart"/>
+      <w:r>
+        <w:t>document.querySelector</w:t>
+      </w:r>
+      <w:proofErr w:type="spellEnd"/>
+      <w:r>
+        <w:t xml:space="preserve"> ‘  </w:t>
+      </w:r>
+    </w:p>
+    <w:p>
+      <w:pPr>
+        <w:spacing w:before="100" w:beforeAutospacing="1" w:after="100" w:afterAutospacing="1" w:line="240" w:lineRule="auto"/>
+      </w:pPr>
+      <w:proofErr w:type="gramStart"/>
+      <w:r>
+        <w:t>document</w:t>
+      </w:r>
+      <w:proofErr w:type="gramEnd"/>
+      <w:r>
+        <w:t xml:space="preserve"> is an object in the </w:t>
+      </w:r>
+      <w:proofErr w:type="spellStart"/>
+      <w:r>
+        <w:t>dom</w:t>
+      </w:r>
+      <w:proofErr w:type="spellEnd"/>
+      <w:r>
+        <w:t xml:space="preserve"> </w:t>
+      </w:r>
+      <w:r>
+        <w:t>that represents the entire HTML Page loaded in the browser</w:t>
+      </w:r>
+    </w:p>
+    <w:p>
+      <w:pPr>
+        <w:spacing w:before="100" w:beforeAutospacing="1" w:after="100" w:afterAutospacing="1" w:line="240" w:lineRule="auto"/>
+      </w:pPr>
+      <w:proofErr w:type="gramStart"/>
+      <w:r>
+        <w:lastRenderedPageBreak/>
+        <w:t>query</w:t>
+      </w:r>
+      <w:proofErr w:type="gramEnd"/>
+      <w:r>
+        <w:t xml:space="preserve"> selector() is a method that lets you select the first element that matches with the </w:t>
+      </w:r>
+      <w:r>
+        <w:t xml:space="preserve">particular </w:t>
+      </w:r>
+      <w:proofErr w:type="spellStart"/>
+      <w:r>
+        <w:t>css</w:t>
+      </w:r>
+      <w:proofErr w:type="spellEnd"/>
+      <w:r>
+        <w:t xml:space="preserve"> selectors</w:t>
+      </w:r>
+    </w:p>
+    <w:p>
+      <w:pPr>
+        <w:spacing w:before="100" w:beforeAutospacing="1" w:after="100" w:afterAutospacing="1" w:line="240" w:lineRule="auto"/>
+        <w:rPr>
+          <w:rFonts w:ascii="Times New Roman" w:eastAsia="Times New Roman" w:hAnsi="Times New Roman" w:cs="Times New Roman"/>
+          <w:kern w:val="0"/>
+          <w:sz w:val="24"/>
+          <w:szCs w:val="24"/>
+          <w:lang w:eastAsia="en-IN" w:bidi="hi-IN"/>
+          <w14:ligatures w14:val="none"/>
+        </w:rPr>
+      </w:pPr>
+      <w:proofErr w:type="spellStart"/>
+      <w:proofErr w:type="gramStart"/>
+      <w:r>
+        <w:rPr>
+          <w:rFonts w:ascii="Courier New" w:eastAsia="Times New Roman" w:hAnsi="Courier New" w:cs="Courier New"/>
+          <w:kern w:val="0"/>
+          <w:sz w:val="20"/>
+          <w:szCs w:val="20"/>
+          <w:lang w:eastAsia="en-IN" w:bidi="hi-IN"/>
+          <w14:ligatures w14:val="none"/>
+        </w:rPr>
+        <w:t>querySelectorAll</w:t>
+      </w:r>
+      <w:proofErr w:type="spellEnd"/>
+      <w:r>
+        <w:rPr>
+          <w:rFonts w:ascii="Courier New" w:eastAsia="Times New Roman" w:hAnsi="Courier New" w:cs="Courier New"/>
+          <w:kern w:val="0"/>
+          <w:sz w:val="20"/>
+          <w:szCs w:val="20"/>
+          <w:lang w:eastAsia="en-IN" w:bidi="hi-IN"/>
+          <w14:ligatures w14:val="none"/>
+        </w:rPr>
+        <w:t>(</w:t>
+      </w:r>
+      <w:proofErr w:type="gramEnd"/>
+      <w:r>
+        <w:rPr>
+          <w:rFonts w:ascii="Courier New" w:eastAsia="Times New Roman" w:hAnsi="Courier New" w:cs="Courier New"/>
+          <w:kern w:val="0"/>
+          <w:sz w:val="20"/>
+          <w:szCs w:val="20"/>
+          <w:lang w:eastAsia="en-IN" w:bidi="hi-IN"/>
+          <w14:ligatures w14:val="none"/>
+        </w:rPr>
+        <w:t>)</w:t>
+      </w:r>
+      <w:r>
+        <w:rPr>
+          <w:rFonts w:ascii="Times New Roman" w:eastAsia="Times New Roman" w:hAnsi="Times New Roman" w:cs="Times New Roman"/>
+          <w:kern w:val="0"/>
+          <w:sz w:val="24"/>
+          <w:szCs w:val="24"/>
+          <w:lang w:eastAsia="en-IN" w:bidi="hi-IN"/>
+          <w14:ligatures w14:val="none"/>
+        </w:rPr>
+        <w:t xml:space="preserve"> is a JavaScript method that selects </w:t>
+      </w:r>
+      <w:r>
+        <w:rPr>
+          <w:rFonts w:ascii="Times New Roman" w:eastAsia="Times New Roman" w:hAnsi="Times New Roman" w:cs="Times New Roman"/>
+          <w:b/>
+          <w:bCs/>
+          <w:i/>
+          <w:iCs/>
+          <w:kern w:val="0"/>
+          <w:sz w:val="24"/>
+          <w:szCs w:val="24"/>
+          <w:lang w:eastAsia="en-IN" w:bidi="hi-IN"/>
+          <w14:ligatures w14:val="none"/>
+        </w:rPr>
+        <w:t>all</w:t>
+      </w:r>
+      <w:r>
+        <w:rPr>
+          <w:rFonts w:ascii="Times New Roman" w:eastAsia="Times New Roman" w:hAnsi="Times New Roman" w:cs="Times New Roman"/>
+          <w:b/>
+          <w:bCs/>
+          <w:kern w:val="0"/>
+          <w:sz w:val="24"/>
+          <w:szCs w:val="24"/>
+          <w:lang w:eastAsia="en-IN" w:bidi="hi-IN"/>
+          <w14:ligatures w14:val="none"/>
+        </w:rPr>
+        <w:t xml:space="preserve"> elements</w:t>
+      </w:r>
+      <w:r>
+        <w:rPr>
+          <w:rFonts w:ascii="Times New Roman" w:eastAsia="Times New Roman" w:hAnsi="Times New Roman" w:cs="Times New Roman"/>
+          <w:kern w:val="0"/>
+          <w:sz w:val="24"/>
+          <w:szCs w:val="24"/>
+          <w:lang w:eastAsia="en-IN" w:bidi="hi-IN"/>
+          <w14:ligatures w14:val="none"/>
+        </w:rPr>
+        <w:t xml:space="preserve"> that match a given </w:t>
+      </w:r>
+      <w:r>
+        <w:rPr>
+          <w:rFonts w:ascii="Times New Roman" w:eastAsia="Times New Roman" w:hAnsi="Times New Roman" w:cs="Times New Roman"/>
+          <w:b/>
+          <w:bCs/>
+          <w:kern w:val="0"/>
+          <w:sz w:val="24"/>
+          <w:szCs w:val="24"/>
+          <w:lang w:eastAsia="en-IN" w:bidi="hi-IN"/>
+          <w14:ligatures w14:val="none"/>
+        </w:rPr>
+        <w:t>CSS selector</w:t>
+      </w:r>
+      <w:r>
+        <w:rPr>
+          <w:rFonts w:ascii="Times New Roman" w:eastAsia="Times New Roman" w:hAnsi="Times New Roman" w:cs="Times New Roman"/>
+          <w:kern w:val="0"/>
+          <w:sz w:val="24"/>
+          <w:szCs w:val="24"/>
+          <w:lang w:eastAsia="en-IN" w:bidi="hi-IN"/>
+          <w14:ligatures w14:val="none"/>
+        </w:rPr>
+        <w:t>, not just the first one.</w:t>
+      </w:r>
+    </w:p>
+    <w:p>
+      <w:pPr>
+        <w:spacing w:before="100" w:beforeAutospacing="1" w:after="100" w:afterAutospacing="1" w:line="240" w:lineRule="auto"/>
+        <w:rPr>
+          <w:rFonts w:ascii="Times New Roman" w:eastAsia="Times New Roman" w:hAnsi="Times New Roman" w:cs="Times New Roman"/>
+          <w:kern w:val="0"/>
+          <w:sz w:val="24"/>
+          <w:szCs w:val="24"/>
+          <w:lang w:eastAsia="en-IN" w:bidi="hi-IN"/>
+          <w14:ligatures w14:val="none"/>
+        </w:rPr>
+      </w:pPr>
+      <w:r>
+        <w:rPr>
+          <w:rFonts w:ascii="Times New Roman" w:eastAsia="Times New Roman" w:hAnsi="Times New Roman" w:cs="Times New Roman"/>
+          <w:kern w:val="0"/>
+          <w:sz w:val="24"/>
+          <w:szCs w:val="24"/>
+          <w:lang w:eastAsia="en-IN" w:bidi="hi-IN"/>
+          <w14:ligatures w14:val="none"/>
+        </w:rPr>
+        <w:t xml:space="preserve">It returns a </w:t>
+      </w:r>
+      <w:proofErr w:type="spellStart"/>
+      <w:r>
+        <w:rPr>
+          <w:rFonts w:ascii="Times New Roman" w:eastAsia="Times New Roman" w:hAnsi="Times New Roman" w:cs="Times New Roman"/>
+          <w:b/>
+          <w:bCs/>
+          <w:kern w:val="0"/>
+          <w:sz w:val="24"/>
+          <w:szCs w:val="24"/>
+          <w:lang w:eastAsia="en-IN" w:bidi="hi-IN"/>
+          <w14:ligatures w14:val="none"/>
+        </w:rPr>
+        <w:t>NodeList</w:t>
+      </w:r>
+      <w:proofErr w:type="spellEnd"/>
+      <w:r>
+        <w:rPr>
+          <w:rFonts w:ascii="Times New Roman" w:eastAsia="Times New Roman" w:hAnsi="Times New Roman" w:cs="Times New Roman"/>
+          <w:kern w:val="0"/>
+          <w:sz w:val="24"/>
+          <w:szCs w:val="24"/>
+          <w:lang w:eastAsia="en-IN" w:bidi="hi-IN"/>
+          <w14:ligatures w14:val="none"/>
+        </w:rPr>
+        <w:t xml:space="preserve"> (which is like an array) of all matching elements.</w:t>
+      </w:r>
+    </w:p>
+    <w:p>
+      <w:pPr>
+        <w:spacing w:before="100" w:beforeAutospacing="1" w:after="100" w:afterAutospacing="1" w:line="240" w:lineRule="auto"/>
+        <w:rPr>
+          <w:rFonts w:ascii="Times New Roman" w:eastAsia="Times New Roman" w:hAnsi="Times New Roman" w:cs="Times New Roman"/>
+          <w:kern w:val="0"/>
+          <w:sz w:val="24"/>
+          <w:szCs w:val="24"/>
+          <w:lang w:eastAsia="en-IN" w:bidi="hi-IN"/>
+          <w14:ligatures w14:val="none"/>
+        </w:rPr>
+      </w:pPr>
+      <w:r>
+        <w:rPr>
+          <w:rFonts w:ascii="Times New Roman" w:eastAsia="Times New Roman" w:hAnsi="Times New Roman" w:cs="Times New Roman"/>
+          <w:kern w:val="0"/>
+          <w:sz w:val="24"/>
+          <w:szCs w:val="24"/>
+          <w:lang w:eastAsia="en-IN" w:bidi="hi-IN"/>
+          <w14:ligatures w14:val="none"/>
+        </w:rPr>
+        <w:t xml:space="preserve">This line grabs </w:t>
+      </w:r>
+      <w:r>
+        <w:rPr>
+          <w:rFonts w:ascii="Times New Roman" w:eastAsia="Times New Roman" w:hAnsi="Times New Roman" w:cs="Times New Roman"/>
+          <w:b/>
+          <w:bCs/>
+          <w:kern w:val="0"/>
+          <w:sz w:val="24"/>
+          <w:szCs w:val="24"/>
+          <w:lang w:eastAsia="en-IN" w:bidi="hi-IN"/>
+          <w14:ligatures w14:val="none"/>
+        </w:rPr>
+        <w:t>all the buttons</w:t>
+      </w:r>
+      <w:r>
+        <w:rPr>
+          <w:rFonts w:ascii="Times New Roman" w:eastAsia="Times New Roman" w:hAnsi="Times New Roman" w:cs="Times New Roman"/>
+          <w:kern w:val="0"/>
+          <w:sz w:val="24"/>
+          <w:szCs w:val="24"/>
+          <w:lang w:eastAsia="en-IN" w:bidi="hi-IN"/>
+          <w14:ligatures w14:val="none"/>
+        </w:rPr>
+        <w:t xml:space="preserve"> that have the class </w:t>
+      </w:r>
+      <w:proofErr w:type="spellStart"/>
+      <w:r>
+        <w:rPr>
+          <w:rFonts w:ascii="Courier New" w:eastAsia="Times New Roman" w:hAnsi="Courier New" w:cs="Courier New"/>
+          <w:kern w:val="0"/>
+          <w:sz w:val="20"/>
+          <w:szCs w:val="20"/>
+          <w:lang w:eastAsia="en-IN" w:bidi="hi-IN"/>
+          <w14:ligatures w14:val="none"/>
+        </w:rPr>
+        <w:t>btn</w:t>
+      </w:r>
+      <w:proofErr w:type="spellEnd"/>
+      <w:r>
+        <w:rPr>
+          <w:rFonts w:ascii="Times New Roman" w:eastAsia="Times New Roman" w:hAnsi="Times New Roman" w:cs="Times New Roman"/>
+          <w:kern w:val="0"/>
+          <w:sz w:val="24"/>
+          <w:szCs w:val="24"/>
+          <w:lang w:eastAsia="en-IN" w:bidi="hi-IN"/>
+          <w14:ligatures w14:val="none"/>
+        </w:rPr>
+        <w:t xml:space="preserve"> — like the numbers and operators in your calculator — and stores them in a list called </w:t>
+      </w:r>
+      <w:proofErr w:type="spellStart"/>
+      <w:r>
+        <w:rPr>
+          <w:rFonts w:ascii="Courier New" w:eastAsia="Times New Roman" w:hAnsi="Courier New" w:cs="Courier New"/>
+          <w:kern w:val="0"/>
+          <w:sz w:val="20"/>
+          <w:szCs w:val="20"/>
+          <w:lang w:eastAsia="en-IN" w:bidi="hi-IN"/>
+          <w14:ligatures w14:val="none"/>
+        </w:rPr>
+        <w:t>btn</w:t>
+      </w:r>
+      <w:proofErr w:type="spellEnd"/>
+      <w:r>
+        <w:rPr>
+          <w:rFonts w:ascii="Times New Roman" w:eastAsia="Times New Roman" w:hAnsi="Times New Roman" w:cs="Times New Roman"/>
+          <w:kern w:val="0"/>
+          <w:sz w:val="24"/>
+          <w:szCs w:val="24"/>
+          <w:lang w:eastAsia="en-IN" w:bidi="hi-IN"/>
+          <w14:ligatures w14:val="none"/>
+        </w:rPr>
+        <w:t>.</w:t>
+      </w:r>
+    </w:p>
+    <w:p>
+      <w:pPr>
+        <w:spacing w:before="100" w:beforeAutospacing="1" w:after="100" w:afterAutospacing="1" w:line="240" w:lineRule="auto"/>
+        <w:rPr>
+          <w:rFonts w:ascii="Times New Roman" w:eastAsia="Times New Roman" w:hAnsi="Times New Roman" w:cs="Times New Roman"/>
+          <w:kern w:val="0"/>
+          <w:sz w:val="24"/>
+          <w:szCs w:val="24"/>
+          <w:lang w:eastAsia="en-IN" w:bidi="hi-IN"/>
+          <w14:ligatures w14:val="none"/>
+        </w:rPr>
+      </w:pPr>
+      <w:r>
+        <w:rPr>
+          <w:rFonts w:ascii="Times New Roman" w:eastAsia="Times New Roman" w:hAnsi="Times New Roman" w:cs="Times New Roman"/>
+          <w:kern w:val="0"/>
+          <w:sz w:val="24"/>
+          <w:szCs w:val="24"/>
+          <w:lang w:eastAsia="en-IN" w:bidi="hi-IN"/>
+          <w14:ligatures w14:val="none"/>
+        </w:rPr>
+        <w:t>Then, we can loop over them:</w:t>
+      </w:r>
+    </w:p>
+    <w:p>
+      <w:pPr>
+        <w:tabs>
+          <w:tab w:val="left" w:pos="916"/>
+          <w:tab w:val="left" w:pos="1832"/>
+          <w:tab w:val="left" w:pos="2748"/>
+          <w:tab w:val="left" w:pos="3664"/>
+          <w:tab w:val="left" w:pos="4580"/>
+          <w:tab w:val="left" w:pos="5496"/>
+          <w:tab w:val="left" w:pos="6412"/>
+          <w:tab w:val="left" w:pos="7328"/>
+          <w:tab w:val="left" w:pos="8244"/>
+          <w:tab w:val="left" w:pos="9160"/>
+          <w:tab w:val="left" w:pos="10076"/>
+          <w:tab w:val="left" w:pos="10992"/>
+          <w:tab w:val="left" w:pos="11908"/>
+          <w:tab w:val="left" w:pos="12824"/>
+          <w:tab w:val="left" w:pos="13740"/>
+          <w:tab w:val="left" w:pos="14656"/>
+        </w:tabs>
+        <w:spacing w:after="0" w:line="240" w:lineRule="auto"/>
+        <w:rPr>
+          <w:rFonts w:ascii="Courier New" w:eastAsia="Times New Roman" w:hAnsi="Courier New" w:cs="Courier New"/>
+          <w:kern w:val="0"/>
+          <w:sz w:val="20"/>
+          <w:szCs w:val="20"/>
+          <w:lang w:eastAsia="en-IN" w:bidi="hi-IN"/>
+          <w14:ligatures w14:val="none"/>
+        </w:rPr>
+      </w:pPr>
+      <w:proofErr w:type="spellStart"/>
+      <w:proofErr w:type="gramStart"/>
+      <w:r>
+        <w:rPr>
+          <w:rFonts w:ascii="Courier New" w:eastAsia="Times New Roman" w:hAnsi="Courier New" w:cs="Courier New"/>
+          <w:kern w:val="0"/>
+          <w:sz w:val="20"/>
+          <w:szCs w:val="20"/>
+          <w:lang w:eastAsia="en-IN" w:bidi="hi-IN"/>
+          <w14:ligatures w14:val="none"/>
+        </w:rPr>
+        <w:t>js</w:t>
+      </w:r>
+      <w:proofErr w:type="spellEnd"/>
+      <w:proofErr w:type="gramEnd"/>
+    </w:p>
+    <w:p>
+      <w:pPr>
+        <w:tabs>
+          <w:tab w:val="left" w:pos="916"/>
+          <w:tab w:val="left" w:pos="1832"/>
+          <w:tab w:val="left" w:pos="2748"/>
+          <w:tab w:val="left" w:pos="3664"/>
+          <w:tab w:val="left" w:pos="4580"/>
+          <w:tab w:val="left" w:pos="5496"/>
+          <w:tab w:val="left" w:pos="6412"/>
+          <w:tab w:val="left" w:pos="7328"/>
+          <w:tab w:val="left" w:pos="8244"/>
+          <w:tab w:val="left" w:pos="9160"/>
+          <w:tab w:val="left" w:pos="10076"/>
+          <w:tab w:val="left" w:pos="10992"/>
+          <w:tab w:val="left" w:pos="11908"/>
+          <w:tab w:val="left" w:pos="12824"/>
+          <w:tab w:val="left" w:pos="13740"/>
+          <w:tab w:val="left" w:pos="14656"/>
+        </w:tabs>
+        <w:spacing w:after="0" w:line="240" w:lineRule="auto"/>
+        <w:rPr>
+          <w:rFonts w:ascii="Courier New" w:eastAsia="Times New Roman" w:hAnsi="Courier New" w:cs="Courier New"/>
+          <w:kern w:val="0"/>
+          <w:sz w:val="20"/>
+          <w:szCs w:val="20"/>
+          <w:lang w:eastAsia="en-IN" w:bidi="hi-IN"/>
+          <w14:ligatures w14:val="none"/>
+        </w:rPr>
+      </w:pPr>
+      <w:proofErr w:type="spellStart"/>
+      <w:r>
+        <w:rPr>
+          <w:rFonts w:ascii="Courier New" w:eastAsia="Times New Roman" w:hAnsi="Courier New" w:cs="Courier New"/>
+          <w:kern w:val="0"/>
+          <w:sz w:val="20"/>
+          <w:szCs w:val="20"/>
+          <w:lang w:eastAsia="en-IN" w:bidi="hi-IN"/>
+          <w14:ligatures w14:val="none"/>
+        </w:rPr>
+        <w:t>CopyEdit</w:t>
+      </w:r>
+      <w:proofErr w:type="spellEnd"/>
+    </w:p>
+    <w:p>
+      <w:pPr>
+        <w:tabs>
+          <w:tab w:val="left" w:pos="916"/>
+          <w:tab w:val="left" w:pos="1832"/>
+          <w:tab w:val="left" w:pos="2748"/>
+          <w:tab w:val="left" w:pos="3664"/>
+          <w:tab w:val="left" w:pos="4580"/>
+          <w:tab w:val="left" w:pos="5496"/>
+          <w:tab w:val="left" w:pos="6412"/>
+          <w:tab w:val="left" w:pos="7328"/>
+          <w:tab w:val="left" w:pos="8244"/>
+          <w:tab w:val="left" w:pos="9160"/>
+          <w:tab w:val="left" w:pos="10076"/>
+          <w:tab w:val="left" w:pos="10992"/>
+          <w:tab w:val="left" w:pos="11908"/>
+          <w:tab w:val="left" w:pos="12824"/>
+          <w:tab w:val="left" w:pos="13740"/>
+          <w:tab w:val="left" w:pos="14656"/>
+        </w:tabs>
+        <w:spacing w:after="0" w:line="240" w:lineRule="auto"/>
+        <w:rPr>
+          <w:rFonts w:ascii="Courier New" w:eastAsia="Times New Roman" w:hAnsi="Courier New" w:cs="Courier New"/>
+          <w:kern w:val="0"/>
+          <w:sz w:val="20"/>
+          <w:szCs w:val="20"/>
+          <w:lang w:eastAsia="en-IN" w:bidi="hi-IN"/>
+          <w14:ligatures w14:val="none"/>
+        </w:rPr>
+      </w:pPr>
+      <w:proofErr w:type="gramStart"/>
+      <w:r>
+        <w:rPr>
+          <w:rFonts w:ascii="Courier New" w:eastAsia="Times New Roman" w:hAnsi="Courier New" w:cs="Courier New"/>
+          <w:kern w:val="0"/>
+          <w:sz w:val="20"/>
+          <w:szCs w:val="20"/>
+          <w:lang w:eastAsia="en-IN" w:bidi="hi-IN"/>
+          <w14:ligatures w14:val="none"/>
+        </w:rPr>
+        <w:t>for</w:t>
+      </w:r>
+      <w:proofErr w:type="gramEnd"/>
+      <w:r>
+        <w:rPr>
+          <w:rFonts w:ascii="Courier New" w:eastAsia="Times New Roman" w:hAnsi="Courier New" w:cs="Courier New"/>
+          <w:kern w:val="0"/>
+          <w:sz w:val="20"/>
+          <w:szCs w:val="20"/>
+          <w:lang w:eastAsia="en-IN" w:bidi="hi-IN"/>
+          <w14:ligatures w14:val="none"/>
+        </w:rPr>
+        <w:t xml:space="preserve"> (let item of </w:t>
+      </w:r>
+      <w:proofErr w:type="spellStart"/>
+      <w:r>
+        <w:rPr>
+          <w:rFonts w:ascii="Courier New" w:eastAsia="Times New Roman" w:hAnsi="Courier New" w:cs="Courier New"/>
+          <w:kern w:val="0"/>
+          <w:sz w:val="20"/>
+          <w:szCs w:val="20"/>
+          <w:lang w:eastAsia="en-IN" w:bidi="hi-IN"/>
+          <w14:ligatures w14:val="none"/>
+        </w:rPr>
+        <w:t>btn</w:t>
+      </w:r>
+      <w:proofErr w:type="spellEnd"/>
+      <w:r>
+        <w:rPr>
+          <w:rFonts w:ascii="Courier New" w:eastAsia="Times New Roman" w:hAnsi="Courier New" w:cs="Courier New"/>
+          <w:kern w:val="0"/>
+          <w:sz w:val="20"/>
+          <w:szCs w:val="20"/>
+          <w:lang w:eastAsia="en-IN" w:bidi="hi-IN"/>
+          <w14:ligatures w14:val="none"/>
+        </w:rPr>
+        <w:t>) {</w:t>
+      </w:r>
+    </w:p>
+    <w:p>
+      <w:pPr>
+        <w:tabs>
+          <w:tab w:val="left" w:pos="916"/>
+          <w:tab w:val="left" w:pos="1832"/>
+          <w:tab w:val="left" w:pos="2748"/>
+          <w:tab w:val="left" w:pos="3664"/>
+          <w:tab w:val="left" w:pos="4580"/>
+          <w:tab w:val="left" w:pos="5496"/>
+          <w:tab w:val="left" w:pos="6412"/>
+          <w:tab w:val="left" w:pos="7328"/>
+          <w:tab w:val="left" w:pos="8244"/>
+          <w:tab w:val="left" w:pos="9160"/>
+          <w:tab w:val="left" w:pos="10076"/>
+          <w:tab w:val="left" w:pos="10992"/>
+          <w:tab w:val="left" w:pos="11908"/>
+          <w:tab w:val="left" w:pos="12824"/>
+          <w:tab w:val="left" w:pos="13740"/>
+          <w:tab w:val="left" w:pos="14656"/>
+        </w:tabs>
+        <w:spacing w:after="0" w:line="240" w:lineRule="auto"/>
+        <w:rPr>
+          <w:rFonts w:ascii="Courier New" w:eastAsia="Times New Roman" w:hAnsi="Courier New" w:cs="Courier New"/>
+          <w:kern w:val="0"/>
+          <w:sz w:val="20"/>
+          <w:szCs w:val="20"/>
+          <w:lang w:eastAsia="en-IN" w:bidi="hi-IN"/>
+          <w14:ligatures w14:val="none"/>
+        </w:rPr>
+      </w:pPr>
+      <w:r>
+        <w:rPr>
+          <w:rFonts w:ascii="Courier New" w:eastAsia="Times New Roman" w:hAnsi="Courier New" w:cs="Courier New"/>
+          <w:kern w:val="0"/>
+          <w:sz w:val="20"/>
+          <w:szCs w:val="20"/>
+          <w:lang w:eastAsia="en-IN" w:bidi="hi-IN"/>
+          <w14:ligatures w14:val="none"/>
+        </w:rPr>
+        <w:t xml:space="preserve">    </w:t>
+      </w:r>
+      <w:proofErr w:type="spellStart"/>
+      <w:proofErr w:type="gramStart"/>
+      <w:r>
+        <w:rPr>
+          <w:rFonts w:ascii="Courier New" w:eastAsia="Times New Roman" w:hAnsi="Courier New" w:cs="Courier New"/>
+          <w:kern w:val="0"/>
+          <w:sz w:val="20"/>
+          <w:szCs w:val="20"/>
+          <w:lang w:eastAsia="en-IN" w:bidi="hi-IN"/>
+          <w14:ligatures w14:val="none"/>
+        </w:rPr>
+        <w:t>item.addEventListener</w:t>
+      </w:r>
+      <w:proofErr w:type="spellEnd"/>
+      <w:r>
+        <w:rPr>
+          <w:rFonts w:ascii="Courier New" w:eastAsia="Times New Roman" w:hAnsi="Courier New" w:cs="Courier New"/>
+          <w:kern w:val="0"/>
+          <w:sz w:val="20"/>
+          <w:szCs w:val="20"/>
+          <w:lang w:eastAsia="en-IN" w:bidi="hi-IN"/>
+          <w14:ligatures w14:val="none"/>
+        </w:rPr>
+        <w:t>(</w:t>
+      </w:r>
+      <w:proofErr w:type="gramEnd"/>
+      <w:r>
+        <w:rPr>
+          <w:rFonts w:ascii="Courier New" w:eastAsia="Times New Roman" w:hAnsi="Courier New" w:cs="Courier New"/>
+          <w:kern w:val="0"/>
+          <w:sz w:val="20"/>
+          <w:szCs w:val="20"/>
+          <w:lang w:eastAsia="en-IN" w:bidi="hi-IN"/>
+          <w14:ligatures w14:val="none"/>
+        </w:rPr>
+        <w:t>'click', (e) =&gt; {</w:t>
+      </w:r>
+    </w:p>
+    <w:p>
+      <w:pPr>
+        <w:tabs>
+          <w:tab w:val="left" w:pos="916"/>
+          <w:tab w:val="left" w:pos="1832"/>
+          <w:tab w:val="left" w:pos="2748"/>
+          <w:tab w:val="left" w:pos="3664"/>
+          <w:tab w:val="left" w:pos="4580"/>
+          <w:tab w:val="left" w:pos="5496"/>
+          <w:tab w:val="left" w:pos="6412"/>
+          <w:tab w:val="left" w:pos="7328"/>
+          <w:tab w:val="left" w:pos="8244"/>
+          <w:tab w:val="left" w:pos="9160"/>
+          <w:tab w:val="left" w:pos="10076"/>
+          <w:tab w:val="left" w:pos="10992"/>
+          <w:tab w:val="left" w:pos="11908"/>
+          <w:tab w:val="left" w:pos="12824"/>
+          <w:tab w:val="left" w:pos="13740"/>
+          <w:tab w:val="left" w:pos="14656"/>
+        </w:tabs>
+        <w:spacing w:after="0" w:line="240" w:lineRule="auto"/>
+        <w:rPr>
+          <w:rFonts w:ascii="Courier New" w:eastAsia="Times New Roman" w:hAnsi="Courier New" w:cs="Courier New"/>
+          <w:kern w:val="0"/>
+          <w:sz w:val="20"/>
+          <w:szCs w:val="20"/>
+          <w:lang w:eastAsia="en-IN" w:bidi="hi-IN"/>
+          <w14:ligatures w14:val="none"/>
+        </w:rPr>
+      </w:pPr>
+      <w:r>
+        <w:rPr>
+          <w:rFonts w:ascii="Courier New" w:eastAsia="Times New Roman" w:hAnsi="Courier New" w:cs="Courier New"/>
+          <w:kern w:val="0"/>
+          <w:sz w:val="20"/>
+          <w:szCs w:val="20"/>
+          <w:lang w:eastAsia="en-IN" w:bidi="hi-IN"/>
+          <w14:ligatures w14:val="none"/>
+        </w:rPr>
+        <w:t xml:space="preserve">        </w:t>
+      </w:r>
+      <w:proofErr w:type="spellStart"/>
+      <w:proofErr w:type="gramStart"/>
+      <w:r>
+        <w:rPr>
+          <w:rFonts w:ascii="Courier New" w:eastAsia="Times New Roman" w:hAnsi="Courier New" w:cs="Courier New"/>
+          <w:kern w:val="0"/>
+          <w:sz w:val="20"/>
+          <w:szCs w:val="20"/>
+          <w:lang w:eastAsia="en-IN" w:bidi="hi-IN"/>
+          <w14:ligatures w14:val="none"/>
+        </w:rPr>
+        <w:t>const</w:t>
+      </w:r>
+      <w:proofErr w:type="spellEnd"/>
+      <w:proofErr w:type="gramEnd"/>
+      <w:r>
+        <w:rPr>
+          <w:rFonts w:ascii="Courier New" w:eastAsia="Times New Roman" w:hAnsi="Courier New" w:cs="Courier New"/>
+          <w:kern w:val="0"/>
+          <w:sz w:val="20"/>
+          <w:szCs w:val="20"/>
+          <w:lang w:eastAsia="en-IN" w:bidi="hi-IN"/>
+          <w14:ligatures w14:val="none"/>
+        </w:rPr>
+        <w:t xml:space="preserve"> </w:t>
+      </w:r>
+      <w:proofErr w:type="spellStart"/>
+      <w:r>
+        <w:rPr>
+          <w:rFonts w:ascii="Courier New" w:eastAsia="Times New Roman" w:hAnsi="Courier New" w:cs="Courier New"/>
+          <w:kern w:val="0"/>
+          <w:sz w:val="20"/>
+          <w:szCs w:val="20"/>
+          <w:lang w:eastAsia="en-IN" w:bidi="hi-IN"/>
+          <w14:ligatures w14:val="none"/>
+        </w:rPr>
+        <w:t>btntext</w:t>
+      </w:r>
+      <w:proofErr w:type="spellEnd"/>
+      <w:r>
+        <w:rPr>
+          <w:rFonts w:ascii="Courier New" w:eastAsia="Times New Roman" w:hAnsi="Courier New" w:cs="Courier New"/>
+          <w:kern w:val="0"/>
+          <w:sz w:val="20"/>
+          <w:szCs w:val="20"/>
+          <w:lang w:eastAsia="en-IN" w:bidi="hi-IN"/>
+          <w14:ligatures w14:val="none"/>
+        </w:rPr>
+        <w:t xml:space="preserve"> = </w:t>
+      </w:r>
+      <w:proofErr w:type="spellStart"/>
+      <w:r>
+        <w:rPr>
+          <w:rFonts w:ascii="Courier New" w:eastAsia="Times New Roman" w:hAnsi="Courier New" w:cs="Courier New"/>
+          <w:kern w:val="0"/>
+          <w:sz w:val="20"/>
+          <w:szCs w:val="20"/>
+          <w:lang w:eastAsia="en-IN" w:bidi="hi-IN"/>
+          <w14:ligatures w14:val="none"/>
+        </w:rPr>
+        <w:t>e.target.innerText</w:t>
+      </w:r>
+      <w:proofErr w:type="spellEnd"/>
+      <w:r>
+        <w:rPr>
+          <w:rFonts w:ascii="Courier New" w:eastAsia="Times New Roman" w:hAnsi="Courier New" w:cs="Courier New"/>
+          <w:kern w:val="0"/>
+          <w:sz w:val="20"/>
+          <w:szCs w:val="20"/>
+          <w:lang w:eastAsia="en-IN" w:bidi="hi-IN"/>
+          <w14:ligatures w14:val="none"/>
+        </w:rPr>
+        <w:t>;</w:t>
+      </w:r>
+    </w:p>
+    <w:p>
+      <w:pPr>
+        <w:tabs>
+          <w:tab w:val="left" w:pos="916"/>
+          <w:tab w:val="left" w:pos="1832"/>
+          <w:tab w:val="left" w:pos="2748"/>
+          <w:tab w:val="left" w:pos="3664"/>
+          <w:tab w:val="left" w:pos="4580"/>
+          <w:tab w:val="left" w:pos="5496"/>
+          <w:tab w:val="left" w:pos="6412"/>
+          <w:tab w:val="left" w:pos="7328"/>
+          <w:tab w:val="left" w:pos="8244"/>
+          <w:tab w:val="left" w:pos="9160"/>
+          <w:tab w:val="left" w:pos="10076"/>
+          <w:tab w:val="left" w:pos="10992"/>
+          <w:tab w:val="left" w:pos="11908"/>
+          <w:tab w:val="left" w:pos="12824"/>
+          <w:tab w:val="left" w:pos="13740"/>
+          <w:tab w:val="left" w:pos="14656"/>
+        </w:tabs>
+        <w:spacing w:after="0" w:line="240" w:lineRule="auto"/>
+        <w:rPr>
+          <w:rFonts w:ascii="Courier New" w:eastAsia="Times New Roman" w:hAnsi="Courier New" w:cs="Courier New"/>
+          <w:kern w:val="0"/>
+          <w:sz w:val="20"/>
+          <w:szCs w:val="20"/>
+          <w:lang w:eastAsia="en-IN" w:bidi="hi-IN"/>
+          <w14:ligatures w14:val="none"/>
+        </w:rPr>
+      </w:pPr>
+      <w:r>
+        <w:rPr>
+          <w:rFonts w:ascii="Courier New" w:eastAsia="Times New Roman" w:hAnsi="Courier New" w:cs="Courier New"/>
+          <w:kern w:val="0"/>
+          <w:sz w:val="20"/>
+          <w:szCs w:val="20"/>
+          <w:lang w:eastAsia="en-IN" w:bidi="hi-IN"/>
+          <w14:ligatures w14:val="none"/>
+        </w:rPr>
+        <w:t xml:space="preserve">        </w:t>
+      </w:r>
+      <w:proofErr w:type="spellStart"/>
+      <w:r>
+        <w:rPr>
+          <w:rFonts w:ascii="Courier New" w:eastAsia="Times New Roman" w:hAnsi="Courier New" w:cs="Courier New"/>
+          <w:kern w:val="0"/>
+          <w:sz w:val="20"/>
+          <w:szCs w:val="20"/>
+          <w:lang w:eastAsia="en-IN" w:bidi="hi-IN"/>
+          <w14:ligatures w14:val="none"/>
+        </w:rPr>
+        <w:t>screen.value</w:t>
+      </w:r>
+      <w:proofErr w:type="spellEnd"/>
+      <w:r>
+        <w:rPr>
+          <w:rFonts w:ascii="Courier New" w:eastAsia="Times New Roman" w:hAnsi="Courier New" w:cs="Courier New"/>
+          <w:kern w:val="0"/>
+          <w:sz w:val="20"/>
+          <w:szCs w:val="20"/>
+          <w:lang w:eastAsia="en-IN" w:bidi="hi-IN"/>
+          <w14:ligatures w14:val="none"/>
+        </w:rPr>
+        <w:t xml:space="preserve"> += </w:t>
+      </w:r>
+      <w:proofErr w:type="spellStart"/>
+      <w:r>
+        <w:rPr>
+          <w:rFonts w:ascii="Courier New" w:eastAsia="Times New Roman" w:hAnsi="Courier New" w:cs="Courier New"/>
+          <w:kern w:val="0"/>
+          <w:sz w:val="20"/>
+          <w:szCs w:val="20"/>
+          <w:lang w:eastAsia="en-IN" w:bidi="hi-IN"/>
+          <w14:ligatures w14:val="none"/>
+        </w:rPr>
+        <w:t>btntext</w:t>
+      </w:r>
+      <w:proofErr w:type="spellEnd"/>
+      <w:r>
+        <w:rPr>
+          <w:rFonts w:ascii="Courier New" w:eastAsia="Times New Roman" w:hAnsi="Courier New" w:cs="Courier New"/>
+          <w:kern w:val="0"/>
+          <w:sz w:val="20"/>
+          <w:szCs w:val="20"/>
+          <w:lang w:eastAsia="en-IN" w:bidi="hi-IN"/>
+          <w14:ligatures w14:val="none"/>
+        </w:rPr>
+        <w:t>;</w:t>
+      </w:r>
+    </w:p>
+    <w:p>
+      <w:pPr>
+        <w:tabs>
+          <w:tab w:val="left" w:pos="916"/>
+          <w:tab w:val="left" w:pos="1832"/>
+          <w:tab w:val="left" w:pos="2748"/>
+          <w:tab w:val="left" w:pos="3664"/>
+          <w:tab w:val="left" w:pos="4580"/>
+          <w:tab w:val="left" w:pos="5496"/>
+          <w:tab w:val="left" w:pos="6412"/>
+          <w:tab w:val="left" w:pos="7328"/>
+          <w:tab w:val="left" w:pos="8244"/>
+          <w:tab w:val="left" w:pos="9160"/>
+          <w:tab w:val="left" w:pos="10076"/>
+          <w:tab w:val="left" w:pos="10992"/>
+          <w:tab w:val="left" w:pos="11908"/>
+          <w:tab w:val="left" w:pos="12824"/>
+          <w:tab w:val="left" w:pos="13740"/>
+          <w:tab w:val="left" w:pos="14656"/>
+        </w:tabs>
+        <w:spacing w:after="0" w:line="240" w:lineRule="auto"/>
+        <w:rPr>
+          <w:rFonts w:ascii="Courier New" w:eastAsia="Times New Roman" w:hAnsi="Courier New" w:cs="Courier New"/>
+          <w:kern w:val="0"/>
+          <w:sz w:val="20"/>
+          <w:szCs w:val="20"/>
+          <w:lang w:eastAsia="en-IN" w:bidi="hi-IN"/>
+          <w14:ligatures w14:val="none"/>
+        </w:rPr>
+      </w:pPr>
+      <w:r>
+        <w:rPr>
+          <w:rFonts w:ascii="Courier New" w:eastAsia="Times New Roman" w:hAnsi="Courier New" w:cs="Courier New"/>
+          <w:kern w:val="0"/>
+          <w:sz w:val="20"/>
+          <w:szCs w:val="20"/>
+          <w:lang w:eastAsia="en-IN" w:bidi="hi-IN"/>
+          <w14:ligatures w14:val="none"/>
+        </w:rPr>
+        <w:t xml:space="preserve">    });</w:t>
+      </w:r>
+    </w:p>
+    <w:p>
+      <w:pPr>
+        <w:tabs>
+          <w:tab w:val="left" w:pos="916"/>
+          <w:tab w:val="left" w:pos="1832"/>
+          <w:tab w:val="left" w:pos="2748"/>
+          <w:tab w:val="left" w:pos="3664"/>
+          <w:tab w:val="left" w:pos="4580"/>
+          <w:tab w:val="left" w:pos="5496"/>
+          <w:tab w:val="left" w:pos="6412"/>
+          <w:tab w:val="left" w:pos="7328"/>
+          <w:tab w:val="left" w:pos="8244"/>
+          <w:tab w:val="left" w:pos="9160"/>
+          <w:tab w:val="left" w:pos="10076"/>
+          <w:tab w:val="left" w:pos="10992"/>
+          <w:tab w:val="left" w:pos="11908"/>
+          <w:tab w:val="left" w:pos="12824"/>
+          <w:tab w:val="left" w:pos="13740"/>
+          <w:tab w:val="left" w:pos="14656"/>
+        </w:tabs>
+        <w:spacing w:after="0" w:line="240" w:lineRule="auto"/>
+        <w:rPr>
+          <w:rFonts w:ascii="Courier New" w:eastAsia="Times New Roman" w:hAnsi="Courier New" w:cs="Courier New"/>
+          <w:kern w:val="0"/>
+          <w:sz w:val="20"/>
+          <w:szCs w:val="20"/>
+          <w:lang w:eastAsia="en-IN" w:bidi="hi-IN"/>
+          <w14:ligatures w14:val="none"/>
+        </w:rPr>
+      </w:pPr>
+      <w:r>
+        <w:rPr>
+          <w:rFonts w:ascii="Courier New" w:eastAsia="Times New Roman" w:hAnsi="Courier New" w:cs="Courier New"/>
+          <w:kern w:val="0"/>
+          <w:sz w:val="20"/>
+          <w:szCs w:val="20"/>
+          <w:lang w:eastAsia="en-IN" w:bidi="hi-IN"/>
+          <w14:ligatures w14:val="none"/>
+        </w:rPr>
+        <w:t>}</w:t>
+      </w:r>
+    </w:p>
+    <w:p>
+      <w:pPr>
+        <w:spacing w:before="100" w:beforeAutospacing="1" w:after="100" w:afterAutospacing="1" w:line="240" w:lineRule="auto"/>
+        <w:rPr>
+          <w:rFonts w:ascii="Times New Roman" w:eastAsia="Times New Roman" w:hAnsi="Times New Roman" w:cs="Times New Roman"/>
+          <w:kern w:val="0"/>
+          <w:sz w:val="24"/>
+          <w:szCs w:val="24"/>
+          <w:lang w:eastAsia="en-IN" w:bidi="hi-IN"/>
+          <w14:ligatures w14:val="none"/>
+        </w:rPr>
+      </w:pPr>
+      <w:r>
+        <w:rPr>
+          <w:rFonts w:ascii="Times New Roman" w:eastAsia="Times New Roman" w:hAnsi="Times New Roman" w:cs="Times New Roman"/>
+          <w:kern w:val="0"/>
+          <w:sz w:val="24"/>
+          <w:szCs w:val="24"/>
+          <w:lang w:eastAsia="en-IN" w:bidi="hi-IN"/>
+          <w14:ligatures w14:val="none"/>
+        </w:rPr>
+        <w:t xml:space="preserve">✅ </w:t>
+      </w:r>
+      <w:proofErr w:type="gramStart"/>
+      <w:r>
+        <w:rPr>
+          <w:rFonts w:ascii="Times New Roman" w:eastAsia="Times New Roman" w:hAnsi="Times New Roman" w:cs="Times New Roman"/>
+          <w:kern w:val="0"/>
+          <w:sz w:val="24"/>
+          <w:szCs w:val="24"/>
+          <w:lang w:eastAsia="en-IN" w:bidi="hi-IN"/>
+          <w14:ligatures w14:val="none"/>
+        </w:rPr>
+        <w:t>This</w:t>
+      </w:r>
+      <w:proofErr w:type="gramEnd"/>
+      <w:r>
+        <w:rPr>
+          <w:rFonts w:ascii="Times New Roman" w:eastAsia="Times New Roman" w:hAnsi="Times New Roman" w:cs="Times New Roman"/>
+          <w:kern w:val="0"/>
+          <w:sz w:val="24"/>
+          <w:szCs w:val="24"/>
+          <w:lang w:eastAsia="en-IN" w:bidi="hi-IN"/>
+          <w14:ligatures w14:val="none"/>
+        </w:rPr>
+        <w:t xml:space="preserve"> means: “For every button with class </w:t>
+      </w:r>
+      <w:proofErr w:type="spellStart"/>
+      <w:r>
+        <w:rPr>
+          <w:rFonts w:ascii="Courier New" w:eastAsia="Times New Roman" w:hAnsi="Courier New" w:cs="Courier New"/>
+          <w:kern w:val="0"/>
+          <w:sz w:val="20"/>
+          <w:szCs w:val="20"/>
+          <w:lang w:eastAsia="en-IN" w:bidi="hi-IN"/>
+          <w14:ligatures w14:val="none"/>
+        </w:rPr>
+        <w:t>btn</w:t>
+      </w:r>
+      <w:proofErr w:type="spellEnd"/>
+      <w:r>
+        <w:rPr>
+          <w:rFonts w:ascii="Times New Roman" w:eastAsia="Times New Roman" w:hAnsi="Times New Roman" w:cs="Times New Roman"/>
+          <w:kern w:val="0"/>
+          <w:sz w:val="24"/>
+          <w:szCs w:val="24"/>
+          <w:lang w:eastAsia="en-IN" w:bidi="hi-IN"/>
+          <w14:ligatures w14:val="none"/>
+        </w:rPr>
+        <w:t>, when it's clicked, get its text and add it to the screen.”</w:t>
+      </w:r>
+    </w:p>
+    <w:p>
+      <w:pPr>
+        <w:spacing w:before="100" w:beforeAutospacing="1" w:after="100" w:afterAutospacing="1" w:line="240" w:lineRule="auto"/>
+      </w:pPr>
       <w:bookmarkStart w:id="0" w:name="_GoBack"/>
       <w:bookmarkEnd w:id="0"/>
+      <w:r>
+        <w:t xml:space="preserve"> </w:t>
+      </w:r>
+    </w:p>
+    <w:p>
+      <w:pPr>
+        <w:rPr>
+          <w:lang w:val="en-US"/>
+        </w:rPr>
+      </w:pPr>
     </w:p>
     <w:sectPr>
       <w:pgSz w:w="11906" w:h="16838"/>
@@ -2054,6 +3245,155 @@
     </w:lvl>
   </w:abstractNum>
   <w:abstractNum w:abstractNumId="1">
+    <w:nsid w:val="2A303302"/>
+    <w:multiLevelType w:val="multilevel"/>
+    <w:tmpl w:val="026C6876"/>
+    <w:lvl w:ilvl="0">
+      <w:start w:val="1"/>
+      <w:numFmt w:val="bullet"/>
+      <w:lvlText w:val=""/>
+      <w:lvlJc w:val="left"/>
+      <w:pPr>
+        <w:tabs>
+          <w:tab w:val="num" w:pos="720"/>
+        </w:tabs>
+        <w:ind w:left="720" w:hanging="360"/>
+      </w:pPr>
+      <w:rPr>
+        <w:rFonts w:ascii="Symbol" w:hAnsi="Symbol" w:hint="default"/>
+        <w:sz w:val="20"/>
+      </w:rPr>
+    </w:lvl>
+    <w:lvl w:ilvl="1" w:tentative="1">
+      <w:start w:val="1"/>
+      <w:numFmt w:val="bullet"/>
+      <w:lvlText w:val="o"/>
+      <w:lvlJc w:val="left"/>
+      <w:pPr>
+        <w:tabs>
+          <w:tab w:val="num" w:pos="1440"/>
+        </w:tabs>
+        <w:ind w:left="1440" w:hanging="360"/>
+      </w:pPr>
+      <w:rPr>
+        <w:rFonts w:ascii="Courier New" w:hAnsi="Courier New" w:hint="default"/>
+        <w:sz w:val="20"/>
+      </w:rPr>
+    </w:lvl>
+    <w:lvl w:ilvl="2" w:tentative="1">
+      <w:start w:val="1"/>
+      <w:numFmt w:val="bullet"/>
+      <w:lvlText w:val=""/>
+      <w:lvlJc w:val="left"/>
+      <w:pPr>
+        <w:tabs>
+          <w:tab w:val="num" w:pos="2160"/>
+        </w:tabs>
+        <w:ind w:left="2160" w:hanging="360"/>
+      </w:pPr>
+      <w:rPr>
+        <w:rFonts w:ascii="Wingdings" w:hAnsi="Wingdings" w:hint="default"/>
+        <w:sz w:val="20"/>
+      </w:rPr>
+    </w:lvl>
+    <w:lvl w:ilvl="3" w:tentative="1">
+      <w:start w:val="1"/>
+      <w:numFmt w:val="bullet"/>
+      <w:lvlText w:val=""/>
+      <w:lvlJc w:val="left"/>
+      <w:pPr>
+        <w:tabs>
+          <w:tab w:val="num" w:pos="2880"/>
+        </w:tabs>
+        <w:ind w:left="2880" w:hanging="360"/>
+      </w:pPr>
+      <w:rPr>
+        <w:rFonts w:ascii="Wingdings" w:hAnsi="Wingdings" w:hint="default"/>
+        <w:sz w:val="20"/>
+      </w:rPr>
+    </w:lvl>
+    <w:lvl w:ilvl="4" w:tentative="1">
+      <w:start w:val="1"/>
+      <w:numFmt w:val="bullet"/>
+      <w:lvlText w:val=""/>
+      <w:lvlJc w:val="left"/>
+      <w:pPr>
+        <w:tabs>
+          <w:tab w:val="num" w:pos="3600"/>
+        </w:tabs>
+        <w:ind w:left="3600" w:hanging="360"/>
+      </w:pPr>
+      <w:rPr>
+        <w:rFonts w:ascii="Wingdings" w:hAnsi="Wingdings" w:hint="default"/>
+        <w:sz w:val="20"/>
+      </w:rPr>
+    </w:lvl>
+    <w:lvl w:ilvl="5" w:tentative="1">
+      <w:start w:val="1"/>
+      <w:numFmt w:val="bullet"/>
+      <w:lvlText w:val=""/>
+      <w:lvlJc w:val="left"/>
+      <w:pPr>
+        <w:tabs>
+          <w:tab w:val="num" w:pos="4320"/>
+        </w:tabs>
+        <w:ind w:left="4320" w:hanging="360"/>
+      </w:pPr>
+      <w:rPr>
+        <w:rFonts w:ascii="Wingdings" w:hAnsi="Wingdings" w:hint="default"/>
+        <w:sz w:val="20"/>
+      </w:rPr>
+    </w:lvl>
+    <w:lvl w:ilvl="6" w:tentative="1">
+      <w:start w:val="1"/>
+      <w:numFmt w:val="bullet"/>
+      <w:lvlText w:val=""/>
+      <w:lvlJc w:val="left"/>
+      <w:pPr>
+        <w:tabs>
+          <w:tab w:val="num" w:pos="5040"/>
+        </w:tabs>
+        <w:ind w:left="5040" w:hanging="360"/>
+      </w:pPr>
+      <w:rPr>
+        <w:rFonts w:ascii="Wingdings" w:hAnsi="Wingdings" w:hint="default"/>
+        <w:sz w:val="20"/>
+      </w:rPr>
+    </w:lvl>
+    <w:lvl w:ilvl="7" w:tentative="1">
+      <w:start w:val="1"/>
+      <w:numFmt w:val="bullet"/>
+      <w:lvlText w:val=""/>
+      <w:lvlJc w:val="left"/>
+      <w:pPr>
+        <w:tabs>
+          <w:tab w:val="num" w:pos="5760"/>
+        </w:tabs>
+        <w:ind w:left="5760" w:hanging="360"/>
+      </w:pPr>
+      <w:rPr>
+        <w:rFonts w:ascii="Wingdings" w:hAnsi="Wingdings" w:hint="default"/>
+        <w:sz w:val="20"/>
+      </w:rPr>
+    </w:lvl>
+    <w:lvl w:ilvl="8" w:tentative="1">
+      <w:start w:val="1"/>
+      <w:numFmt w:val="bullet"/>
+      <w:lvlText w:val=""/>
+      <w:lvlJc w:val="left"/>
+      <w:pPr>
+        <w:tabs>
+          <w:tab w:val="num" w:pos="6480"/>
+        </w:tabs>
+        <w:ind w:left="6480" w:hanging="360"/>
+      </w:pPr>
+      <w:rPr>
+        <w:rFonts w:ascii="Wingdings" w:hAnsi="Wingdings" w:hint="default"/>
+        <w:sz w:val="20"/>
+      </w:rPr>
+    </w:lvl>
+  </w:abstractNum>
+  <w:abstractNum w:abstractNumId="2">
     <w:nsid w:val="526669DD"/>
     <w:multiLevelType w:val="multilevel"/>
     <w:tmpl w:val="09A43382"/>
@@ -2198,7 +3538,7 @@
       </w:rPr>
     </w:lvl>
   </w:abstractNum>
-  <w:abstractNum w:abstractNumId="2">
+  <w:abstractNum w:abstractNumId="3">
     <w:nsid w:val="55B25EC4"/>
     <w:multiLevelType w:val="multilevel"/>
     <w:tmpl w:val="864466FE"/>
@@ -2347,7 +3687,7 @@
       </w:rPr>
     </w:lvl>
   </w:abstractNum>
-  <w:abstractNum w:abstractNumId="3">
+  <w:abstractNum w:abstractNumId="4">
     <w:nsid w:val="61A1252D"/>
     <w:multiLevelType w:val="hybridMultilevel"/>
     <w:tmpl w:val="EE060E8C"/>
@@ -2437,16 +3777,19 @@
     </w:lvl>
   </w:abstractNum>
   <w:num w:numId="1">
+    <w:abstractNumId w:val="4"/>
+  </w:num>
+  <w:num w:numId="2">
     <w:abstractNumId w:val="3"/>
   </w:num>
-  <w:num w:numId="2">
+  <w:num w:numId="3">
     <w:abstractNumId w:val="2"/>
-  </w:num>
-  <w:num w:numId="3">
-    <w:abstractNumId w:val="1"/>
   </w:num>
   <w:num w:numId="4">
     <w:abstractNumId w:val="0"/>
+  </w:num>
+  <w:num w:numId="5">
+    <w:abstractNumId w:val="1"/>
   </w:num>
 </w:numbering>
 </file>
@@ -2635,6 +3978,29 @@
       <w14:ligatures w14:val="none"/>
     </w:rPr>
   </w:style>
+  <w:style w:type="paragraph" w:styleId="Heading3">
+    <w:name w:val="heading 3"/>
+    <w:basedOn w:val="Normal"/>
+    <w:next w:val="Normal"/>
+    <w:link w:val="Heading3Char"/>
+    <w:uiPriority w:val="9"/>
+    <w:semiHidden/>
+    <w:unhideWhenUsed/>
+    <w:qFormat/>
+    <w:rsid w:val="005E24DF"/>
+    <w:pPr>
+      <w:keepNext/>
+      <w:keepLines/>
+      <w:spacing w:before="200" w:after="0"/>
+      <w:outlineLvl w:val="2"/>
+    </w:pPr>
+    <w:rPr>
+      <w:rFonts w:asciiTheme="majorHAnsi" w:eastAsiaTheme="majorEastAsia" w:hAnsiTheme="majorHAnsi" w:cstheme="majorBidi"/>
+      <w:b/>
+      <w:bCs/>
+      <w:color w:val="4F81BD" w:themeColor="accent1"/>
+    </w:rPr>
+  </w:style>
   <w:style w:type="character" w:default="1" w:styleId="DefaultParagraphFont">
     <w:name w:val="Default Paragraph Font"/>
     <w:uiPriority w:val="1"/>
@@ -2713,6 +4079,115 @@
       <w:lang w:eastAsia="en-IN" w:bidi="hi-IN"/>
       <w14:ligatures w14:val="none"/>
     </w:rPr>
+  </w:style>
+  <w:style w:type="character" w:customStyle="1" w:styleId="Heading3Char">
+    <w:name w:val="Heading 3 Char"/>
+    <w:basedOn w:val="DefaultParagraphFont"/>
+    <w:link w:val="Heading3"/>
+    <w:uiPriority w:val="9"/>
+    <w:semiHidden/>
+    <w:rsid w:val="005E24DF"/>
+    <w:rPr>
+      <w:rFonts w:asciiTheme="majorHAnsi" w:eastAsiaTheme="majorEastAsia" w:hAnsiTheme="majorHAnsi" w:cstheme="majorBidi"/>
+      <w:b/>
+      <w:bCs/>
+      <w:color w:val="4F81BD" w:themeColor="accent1"/>
+    </w:rPr>
+  </w:style>
+  <w:style w:type="character" w:styleId="Emphasis">
+    <w:name w:val="Emphasis"/>
+    <w:basedOn w:val="DefaultParagraphFont"/>
+    <w:uiPriority w:val="20"/>
+    <w:qFormat/>
+    <w:rsid w:val="00946ABC"/>
+    <w:rPr>
+      <w:i/>
+      <w:iCs/>
+    </w:rPr>
+  </w:style>
+  <w:style w:type="paragraph" w:styleId="HTMLPreformatted">
+    <w:name w:val="HTML Preformatted"/>
+    <w:basedOn w:val="Normal"/>
+    <w:link w:val="HTMLPreformattedChar"/>
+    <w:uiPriority w:val="99"/>
+    <w:semiHidden/>
+    <w:unhideWhenUsed/>
+    <w:rsid w:val="00946ABC"/>
+    <w:pPr>
+      <w:tabs>
+        <w:tab w:val="left" w:pos="916"/>
+        <w:tab w:val="left" w:pos="1832"/>
+        <w:tab w:val="left" w:pos="2748"/>
+        <w:tab w:val="left" w:pos="3664"/>
+        <w:tab w:val="left" w:pos="4580"/>
+        <w:tab w:val="left" w:pos="5496"/>
+        <w:tab w:val="left" w:pos="6412"/>
+        <w:tab w:val="left" w:pos="7328"/>
+        <w:tab w:val="left" w:pos="8244"/>
+        <w:tab w:val="left" w:pos="9160"/>
+        <w:tab w:val="left" w:pos="10076"/>
+        <w:tab w:val="left" w:pos="10992"/>
+        <w:tab w:val="left" w:pos="11908"/>
+        <w:tab w:val="left" w:pos="12824"/>
+        <w:tab w:val="left" w:pos="13740"/>
+        <w:tab w:val="left" w:pos="14656"/>
+      </w:tabs>
+      <w:spacing w:after="0" w:line="240" w:lineRule="auto"/>
+    </w:pPr>
+    <w:rPr>
+      <w:rFonts w:ascii="Courier New" w:eastAsia="Times New Roman" w:hAnsi="Courier New" w:cs="Courier New"/>
+      <w:kern w:val="0"/>
+      <w:sz w:val="20"/>
+      <w:szCs w:val="20"/>
+      <w:lang w:eastAsia="en-IN" w:bidi="hi-IN"/>
+      <w14:ligatures w14:val="none"/>
+    </w:rPr>
+  </w:style>
+  <w:style w:type="character" w:customStyle="1" w:styleId="HTMLPreformattedChar">
+    <w:name w:val="HTML Preformatted Char"/>
+    <w:basedOn w:val="DefaultParagraphFont"/>
+    <w:link w:val="HTMLPreformatted"/>
+    <w:uiPriority w:val="99"/>
+    <w:semiHidden/>
+    <w:rsid w:val="00946ABC"/>
+    <w:rPr>
+      <w:rFonts w:ascii="Courier New" w:eastAsia="Times New Roman" w:hAnsi="Courier New" w:cs="Courier New"/>
+      <w:kern w:val="0"/>
+      <w:sz w:val="20"/>
+      <w:szCs w:val="20"/>
+      <w:lang w:eastAsia="en-IN" w:bidi="hi-IN"/>
+      <w14:ligatures w14:val="none"/>
+    </w:rPr>
+  </w:style>
+  <w:style w:type="character" w:customStyle="1" w:styleId="hljs-keyword">
+    <w:name w:val="hljs-keyword"/>
+    <w:basedOn w:val="DefaultParagraphFont"/>
+    <w:rsid w:val="00946ABC"/>
+  </w:style>
+  <w:style w:type="character" w:customStyle="1" w:styleId="hljs-title">
+    <w:name w:val="hljs-title"/>
+    <w:basedOn w:val="DefaultParagraphFont"/>
+    <w:rsid w:val="00946ABC"/>
+  </w:style>
+  <w:style w:type="character" w:customStyle="1" w:styleId="hljs-string">
+    <w:name w:val="hljs-string"/>
+    <w:basedOn w:val="DefaultParagraphFont"/>
+    <w:rsid w:val="00946ABC"/>
+  </w:style>
+  <w:style w:type="character" w:customStyle="1" w:styleId="hljs-function">
+    <w:name w:val="hljs-function"/>
+    <w:basedOn w:val="DefaultParagraphFont"/>
+    <w:rsid w:val="00946ABC"/>
+  </w:style>
+  <w:style w:type="character" w:customStyle="1" w:styleId="hljs-params">
+    <w:name w:val="hljs-params"/>
+    <w:basedOn w:val="DefaultParagraphFont"/>
+    <w:rsid w:val="00946ABC"/>
+  </w:style>
+  <w:style w:type="character" w:customStyle="1" w:styleId="hljs-property">
+    <w:name w:val="hljs-property"/>
+    <w:basedOn w:val="DefaultParagraphFont"/>
+    <w:rsid w:val="00946ABC"/>
   </w:style>
 </w:styles>
 </file>
@@ -2901,6 +4376,29 @@
       <w14:ligatures w14:val="none"/>
     </w:rPr>
   </w:style>
+  <w:style w:type="paragraph" w:styleId="Heading3">
+    <w:name w:val="heading 3"/>
+    <w:basedOn w:val="Normal"/>
+    <w:next w:val="Normal"/>
+    <w:link w:val="Heading3Char"/>
+    <w:uiPriority w:val="9"/>
+    <w:semiHidden/>
+    <w:unhideWhenUsed/>
+    <w:qFormat/>
+    <w:rsid w:val="005E24DF"/>
+    <w:pPr>
+      <w:keepNext/>
+      <w:keepLines/>
+      <w:spacing w:before="200" w:after="0"/>
+      <w:outlineLvl w:val="2"/>
+    </w:pPr>
+    <w:rPr>
+      <w:rFonts w:asciiTheme="majorHAnsi" w:eastAsiaTheme="majorEastAsia" w:hAnsiTheme="majorHAnsi" w:cstheme="majorBidi"/>
+      <w:b/>
+      <w:bCs/>
+      <w:color w:val="4F81BD" w:themeColor="accent1"/>
+    </w:rPr>
+  </w:style>
   <w:style w:type="character" w:default="1" w:styleId="DefaultParagraphFont">
     <w:name w:val="Default Paragraph Font"/>
     <w:uiPriority w:val="1"/>
@@ -2979,6 +4477,115 @@
       <w:lang w:eastAsia="en-IN" w:bidi="hi-IN"/>
       <w14:ligatures w14:val="none"/>
     </w:rPr>
+  </w:style>
+  <w:style w:type="character" w:customStyle="1" w:styleId="Heading3Char">
+    <w:name w:val="Heading 3 Char"/>
+    <w:basedOn w:val="DefaultParagraphFont"/>
+    <w:link w:val="Heading3"/>
+    <w:uiPriority w:val="9"/>
+    <w:semiHidden/>
+    <w:rsid w:val="005E24DF"/>
+    <w:rPr>
+      <w:rFonts w:asciiTheme="majorHAnsi" w:eastAsiaTheme="majorEastAsia" w:hAnsiTheme="majorHAnsi" w:cstheme="majorBidi"/>
+      <w:b/>
+      <w:bCs/>
+      <w:color w:val="4F81BD" w:themeColor="accent1"/>
+    </w:rPr>
+  </w:style>
+  <w:style w:type="character" w:styleId="Emphasis">
+    <w:name w:val="Emphasis"/>
+    <w:basedOn w:val="DefaultParagraphFont"/>
+    <w:uiPriority w:val="20"/>
+    <w:qFormat/>
+    <w:rsid w:val="00946ABC"/>
+    <w:rPr>
+      <w:i/>
+      <w:iCs/>
+    </w:rPr>
+  </w:style>
+  <w:style w:type="paragraph" w:styleId="HTMLPreformatted">
+    <w:name w:val="HTML Preformatted"/>
+    <w:basedOn w:val="Normal"/>
+    <w:link w:val="HTMLPreformattedChar"/>
+    <w:uiPriority w:val="99"/>
+    <w:semiHidden/>
+    <w:unhideWhenUsed/>
+    <w:rsid w:val="00946ABC"/>
+    <w:pPr>
+      <w:tabs>
+        <w:tab w:val="left" w:pos="916"/>
+        <w:tab w:val="left" w:pos="1832"/>
+        <w:tab w:val="left" w:pos="2748"/>
+        <w:tab w:val="left" w:pos="3664"/>
+        <w:tab w:val="left" w:pos="4580"/>
+        <w:tab w:val="left" w:pos="5496"/>
+        <w:tab w:val="left" w:pos="6412"/>
+        <w:tab w:val="left" w:pos="7328"/>
+        <w:tab w:val="left" w:pos="8244"/>
+        <w:tab w:val="left" w:pos="9160"/>
+        <w:tab w:val="left" w:pos="10076"/>
+        <w:tab w:val="left" w:pos="10992"/>
+        <w:tab w:val="left" w:pos="11908"/>
+        <w:tab w:val="left" w:pos="12824"/>
+        <w:tab w:val="left" w:pos="13740"/>
+        <w:tab w:val="left" w:pos="14656"/>
+      </w:tabs>
+      <w:spacing w:after="0" w:line="240" w:lineRule="auto"/>
+    </w:pPr>
+    <w:rPr>
+      <w:rFonts w:ascii="Courier New" w:eastAsia="Times New Roman" w:hAnsi="Courier New" w:cs="Courier New"/>
+      <w:kern w:val="0"/>
+      <w:sz w:val="20"/>
+      <w:szCs w:val="20"/>
+      <w:lang w:eastAsia="en-IN" w:bidi="hi-IN"/>
+      <w14:ligatures w14:val="none"/>
+    </w:rPr>
+  </w:style>
+  <w:style w:type="character" w:customStyle="1" w:styleId="HTMLPreformattedChar">
+    <w:name w:val="HTML Preformatted Char"/>
+    <w:basedOn w:val="DefaultParagraphFont"/>
+    <w:link w:val="HTMLPreformatted"/>
+    <w:uiPriority w:val="99"/>
+    <w:semiHidden/>
+    <w:rsid w:val="00946ABC"/>
+    <w:rPr>
+      <w:rFonts w:ascii="Courier New" w:eastAsia="Times New Roman" w:hAnsi="Courier New" w:cs="Courier New"/>
+      <w:kern w:val="0"/>
+      <w:sz w:val="20"/>
+      <w:szCs w:val="20"/>
+      <w:lang w:eastAsia="en-IN" w:bidi="hi-IN"/>
+      <w14:ligatures w14:val="none"/>
+    </w:rPr>
+  </w:style>
+  <w:style w:type="character" w:customStyle="1" w:styleId="hljs-keyword">
+    <w:name w:val="hljs-keyword"/>
+    <w:basedOn w:val="DefaultParagraphFont"/>
+    <w:rsid w:val="00946ABC"/>
+  </w:style>
+  <w:style w:type="character" w:customStyle="1" w:styleId="hljs-title">
+    <w:name w:val="hljs-title"/>
+    <w:basedOn w:val="DefaultParagraphFont"/>
+    <w:rsid w:val="00946ABC"/>
+  </w:style>
+  <w:style w:type="character" w:customStyle="1" w:styleId="hljs-string">
+    <w:name w:val="hljs-string"/>
+    <w:basedOn w:val="DefaultParagraphFont"/>
+    <w:rsid w:val="00946ABC"/>
+  </w:style>
+  <w:style w:type="character" w:customStyle="1" w:styleId="hljs-function">
+    <w:name w:val="hljs-function"/>
+    <w:basedOn w:val="DefaultParagraphFont"/>
+    <w:rsid w:val="00946ABC"/>
+  </w:style>
+  <w:style w:type="character" w:customStyle="1" w:styleId="hljs-params">
+    <w:name w:val="hljs-params"/>
+    <w:basedOn w:val="DefaultParagraphFont"/>
+    <w:rsid w:val="00946ABC"/>
+  </w:style>
+  <w:style w:type="character" w:customStyle="1" w:styleId="hljs-property">
+    <w:name w:val="hljs-property"/>
+    <w:basedOn w:val="DefaultParagraphFont"/>
+    <w:rsid w:val="00946ABC"/>
   </w:style>
 </w:styles>
 </file>

</xml_diff>

<commit_message>
All button functionalities added
</commit_message>
<xml_diff>
--- a/Learning/HTML Project concepts and theorical learning.docx
+++ b/Learning/HTML Project concepts and theorical learning.docx
@@ -2169,6 +2169,11 @@
     <w:p>
       <w:pPr>
         <w:spacing w:before="100" w:beforeAutospacing="1" w:after="100" w:afterAutospacing="1" w:line="240" w:lineRule="auto"/>
+      </w:pPr>
+    </w:p>
+    <w:p>
+      <w:pPr>
+        <w:spacing w:before="100" w:beforeAutospacing="1" w:after="100" w:afterAutospacing="1" w:line="240" w:lineRule="auto"/>
         <w:rPr>
           <w:rFonts w:ascii="Times New Roman" w:eastAsia="Times New Roman" w:hAnsi="Times New Roman" w:cs="Times New Roman"/>
           <w:kern w:val="0"/>
@@ -3073,9 +3078,22 @@
     <w:p>
       <w:pPr>
         <w:spacing w:before="100" w:beforeAutospacing="1" w:after="100" w:afterAutospacing="1" w:line="240" w:lineRule="auto"/>
+        <w:rPr>
+          <w:rFonts w:ascii="Times New Roman" w:eastAsia="Times New Roman" w:hAnsi="Times New Roman" w:cs="Times New Roman"/>
+          <w:kern w:val="0"/>
+          <w:sz w:val="24"/>
+          <w:szCs w:val="24"/>
+          <w:lang w:eastAsia="en-IN" w:bidi="hi-IN"/>
+          <w14:ligatures w14:val="none"/>
+        </w:rPr>
       </w:pPr>
       <w:bookmarkStart w:id="0" w:name="_GoBack"/>
       <w:bookmarkEnd w:id="0"/>
+    </w:p>
+    <w:p>
+      <w:pPr>
+        <w:spacing w:before="100" w:beforeAutospacing="1" w:after="100" w:afterAutospacing="1" w:line="240" w:lineRule="auto"/>
+      </w:pPr>
       <w:r>
         <w:t xml:space="preserve"> </w:t>
       </w:r>

</xml_diff>